<commit_message>
Javítás és json adatok
</commit_message>
<xml_diff>
--- a/03-alapok/Javascript-alapok-2.docx
+++ b/03-alapok/Javascript-alapok-2.docx
@@ -652,9 +652,271 @@
           <w:lang w:eastAsia="de-DE"/>
           <w14:ligatures w14:val="none"/>
         </w:rPr>
+        <w:t>Az</w:t>
+      </w:r>
+      <w:proofErr w:type="spellEnd"/>
+      <w:r>
+        <w:rPr>
+          <w:rFonts w:ascii="Verdana" w:eastAsia="Times New Roman" w:hAnsi="Verdana" w:cs="Times New Roman"/>
+          <w:kern w:val="0"/>
+          <w:lang w:eastAsia="de-DE"/>
+          <w14:ligatures w14:val="none"/>
+        </w:rPr>
+        <w:t xml:space="preserve"> </w:t>
+      </w:r>
+      <w:proofErr w:type="spellStart"/>
+      <w:r>
+        <w:rPr>
+          <w:rFonts w:ascii="Verdana" w:eastAsia="Times New Roman" w:hAnsi="Verdana" w:cs="Times New Roman"/>
+          <w:kern w:val="0"/>
+          <w:lang w:eastAsia="de-DE"/>
+          <w14:ligatures w14:val="none"/>
+        </w:rPr>
+        <w:t>előző</w:t>
+      </w:r>
+      <w:proofErr w:type="spellEnd"/>
+      <w:r>
+        <w:rPr>
+          <w:rFonts w:ascii="Verdana" w:eastAsia="Times New Roman" w:hAnsi="Verdana" w:cs="Times New Roman"/>
+          <w:kern w:val="0"/>
+          <w:lang w:eastAsia="de-DE"/>
+          <w14:ligatures w14:val="none"/>
+        </w:rPr>
+        <w:t xml:space="preserve"> </w:t>
+      </w:r>
+      <w:proofErr w:type="spellStart"/>
+      <w:r>
+        <w:rPr>
+          <w:rFonts w:ascii="Verdana" w:eastAsia="Times New Roman" w:hAnsi="Verdana" w:cs="Times New Roman"/>
+          <w:kern w:val="0"/>
+          <w:lang w:eastAsia="de-DE"/>
+          <w14:ligatures w14:val="none"/>
+        </w:rPr>
+        <w:t>feladat</w:t>
+      </w:r>
+      <w:proofErr w:type="spellEnd"/>
+      <w:r>
+        <w:rPr>
+          <w:rFonts w:ascii="Verdana" w:eastAsia="Times New Roman" w:hAnsi="Verdana" w:cs="Times New Roman"/>
+          <w:kern w:val="0"/>
+          <w:lang w:eastAsia="de-DE"/>
+          <w14:ligatures w14:val="none"/>
+        </w:rPr>
+        <w:t xml:space="preserve"> </w:t>
+      </w:r>
+      <w:proofErr w:type="spellStart"/>
+      <w:r>
+        <w:rPr>
+          <w:rFonts w:ascii="Verdana" w:eastAsia="Times New Roman" w:hAnsi="Verdana" w:cs="Times New Roman"/>
+          <w:kern w:val="0"/>
+          <w:lang w:eastAsia="de-DE"/>
+          <w14:ligatures w14:val="none"/>
+        </w:rPr>
+        <w:t>megoldását</w:t>
+      </w:r>
+      <w:proofErr w:type="spellEnd"/>
+      <w:r>
+        <w:rPr>
+          <w:rFonts w:ascii="Verdana" w:eastAsia="Times New Roman" w:hAnsi="Verdana" w:cs="Times New Roman"/>
+          <w:kern w:val="0"/>
+          <w:lang w:eastAsia="de-DE"/>
+          <w14:ligatures w14:val="none"/>
+        </w:rPr>
+        <w:t xml:space="preserve"> </w:t>
+      </w:r>
+      <w:proofErr w:type="spellStart"/>
+      <w:r>
+        <w:rPr>
+          <w:rFonts w:ascii="Verdana" w:eastAsia="Times New Roman" w:hAnsi="Verdana" w:cs="Times New Roman"/>
+          <w:kern w:val="0"/>
+          <w:lang w:eastAsia="de-DE"/>
+          <w14:ligatures w14:val="none"/>
+        </w:rPr>
+        <w:t>bővítsd</w:t>
+      </w:r>
+      <w:proofErr w:type="spellEnd"/>
+      <w:r>
+        <w:rPr>
+          <w:rFonts w:ascii="Verdana" w:eastAsia="Times New Roman" w:hAnsi="Verdana" w:cs="Times New Roman"/>
+          <w:kern w:val="0"/>
+          <w:lang w:eastAsia="de-DE"/>
+          <w14:ligatures w14:val="none"/>
+        </w:rPr>
+        <w:t xml:space="preserve"> </w:t>
+      </w:r>
+      <w:proofErr w:type="spellStart"/>
+      <w:r>
+        <w:rPr>
+          <w:rFonts w:ascii="Verdana" w:eastAsia="Times New Roman" w:hAnsi="Verdana" w:cs="Times New Roman"/>
+          <w:kern w:val="0"/>
+          <w:lang w:eastAsia="de-DE"/>
+          <w14:ligatures w14:val="none"/>
+        </w:rPr>
+        <w:t>ki</w:t>
+      </w:r>
+      <w:proofErr w:type="spellEnd"/>
+      <w:r>
+        <w:rPr>
+          <w:rFonts w:ascii="Verdana" w:eastAsia="Times New Roman" w:hAnsi="Verdana" w:cs="Times New Roman"/>
+          <w:kern w:val="0"/>
+          <w:lang w:eastAsia="de-DE"/>
+          <w14:ligatures w14:val="none"/>
+        </w:rPr>
+        <w:t xml:space="preserve"> </w:t>
+      </w:r>
+      <w:proofErr w:type="spellStart"/>
+      <w:r>
+        <w:rPr>
+          <w:rFonts w:ascii="Verdana" w:eastAsia="Times New Roman" w:hAnsi="Verdana" w:cs="Times New Roman"/>
+          <w:kern w:val="0"/>
+          <w:lang w:eastAsia="de-DE"/>
+          <w14:ligatures w14:val="none"/>
+        </w:rPr>
+        <w:t>úgy</w:t>
+      </w:r>
+      <w:proofErr w:type="spellEnd"/>
+      <w:r>
+        <w:rPr>
+          <w:rFonts w:ascii="Verdana" w:eastAsia="Times New Roman" w:hAnsi="Verdana" w:cs="Times New Roman"/>
+          <w:kern w:val="0"/>
+          <w:lang w:eastAsia="de-DE"/>
+          <w14:ligatures w14:val="none"/>
+        </w:rPr>
+        <w:t xml:space="preserve">, </w:t>
+      </w:r>
+      <w:proofErr w:type="spellStart"/>
+      <w:r>
+        <w:rPr>
+          <w:rFonts w:ascii="Verdana" w:eastAsia="Times New Roman" w:hAnsi="Verdana" w:cs="Times New Roman"/>
+          <w:kern w:val="0"/>
+          <w:lang w:eastAsia="de-DE"/>
+          <w14:ligatures w14:val="none"/>
+        </w:rPr>
+        <w:t>hogy</w:t>
+      </w:r>
+      <w:proofErr w:type="spellEnd"/>
+      <w:r>
+        <w:rPr>
+          <w:rFonts w:ascii="Verdana" w:eastAsia="Times New Roman" w:hAnsi="Verdana" w:cs="Times New Roman"/>
+          <w:kern w:val="0"/>
+          <w:lang w:eastAsia="de-DE"/>
+          <w14:ligatures w14:val="none"/>
+        </w:rPr>
+        <w:t xml:space="preserve"> a </w:t>
+      </w:r>
+      <w:proofErr w:type="spellStart"/>
+      <w:r>
+        <w:rPr>
+          <w:rFonts w:ascii="Verdana" w:eastAsia="Times New Roman" w:hAnsi="Verdana" w:cs="Times New Roman"/>
+          <w:kern w:val="0"/>
+          <w:lang w:eastAsia="de-DE"/>
+          <w14:ligatures w14:val="none"/>
+        </w:rPr>
+        <w:t>harcos</w:t>
+      </w:r>
+      <w:proofErr w:type="spellEnd"/>
+      <w:r>
+        <w:rPr>
+          <w:rFonts w:ascii="Verdana" w:eastAsia="Times New Roman" w:hAnsi="Verdana" w:cs="Times New Roman"/>
+          <w:kern w:val="0"/>
+          <w:lang w:eastAsia="de-DE"/>
+          <w14:ligatures w14:val="none"/>
+        </w:rPr>
+        <w:t xml:space="preserve"> </w:t>
+      </w:r>
+      <w:proofErr w:type="spellStart"/>
+      <w:r>
+        <w:rPr>
+          <w:rFonts w:ascii="Verdana" w:eastAsia="Times New Roman" w:hAnsi="Verdana" w:cs="Times New Roman"/>
+          <w:kern w:val="0"/>
+          <w:lang w:eastAsia="de-DE"/>
+          <w14:ligatures w14:val="none"/>
+        </w:rPr>
+        <w:t>vereségeit</w:t>
+      </w:r>
+      <w:proofErr w:type="spellEnd"/>
+      <w:r>
+        <w:rPr>
+          <w:rFonts w:ascii="Verdana" w:eastAsia="Times New Roman" w:hAnsi="Verdana" w:cs="Times New Roman"/>
+          <w:kern w:val="0"/>
+          <w:lang w:eastAsia="de-DE"/>
+          <w14:ligatures w14:val="none"/>
+        </w:rPr>
+        <w:t xml:space="preserve"> </w:t>
+      </w:r>
+      <w:proofErr w:type="spellStart"/>
+      <w:r>
+        <w:rPr>
+          <w:rFonts w:ascii="Verdana" w:eastAsia="Times New Roman" w:hAnsi="Verdana" w:cs="Times New Roman"/>
+          <w:kern w:val="0"/>
+          <w:lang w:eastAsia="de-DE"/>
+          <w14:ligatures w14:val="none"/>
+        </w:rPr>
+        <w:t>is</w:t>
+      </w:r>
+      <w:proofErr w:type="spellEnd"/>
+      <w:r>
+        <w:rPr>
+          <w:rFonts w:ascii="Verdana" w:eastAsia="Times New Roman" w:hAnsi="Verdana" w:cs="Times New Roman"/>
+          <w:kern w:val="0"/>
+          <w:lang w:eastAsia="de-DE"/>
+          <w14:ligatures w14:val="none"/>
+        </w:rPr>
+        <w:t xml:space="preserve"> </w:t>
+      </w:r>
+      <w:proofErr w:type="spellStart"/>
+      <w:r>
+        <w:rPr>
+          <w:rFonts w:ascii="Verdana" w:eastAsia="Times New Roman" w:hAnsi="Verdana" w:cs="Times New Roman"/>
+          <w:kern w:val="0"/>
+          <w:lang w:eastAsia="de-DE"/>
+          <w14:ligatures w14:val="none"/>
+        </w:rPr>
+        <w:t>számolja</w:t>
+      </w:r>
+      <w:proofErr w:type="spellEnd"/>
+      <w:r>
+        <w:rPr>
+          <w:rFonts w:ascii="Verdana" w:eastAsia="Times New Roman" w:hAnsi="Verdana" w:cs="Times New Roman"/>
+          <w:kern w:val="0"/>
+          <w:lang w:eastAsia="de-DE"/>
+          <w14:ligatures w14:val="none"/>
+        </w:rPr>
+        <w:t xml:space="preserve"> </w:t>
+      </w:r>
+      <w:proofErr w:type="spellStart"/>
+      <w:r>
+        <w:rPr>
+          <w:rFonts w:ascii="Verdana" w:eastAsia="Times New Roman" w:hAnsi="Verdana" w:cs="Times New Roman"/>
+          <w:kern w:val="0"/>
+          <w:lang w:eastAsia="de-DE"/>
+          <w14:ligatures w14:val="none"/>
+        </w:rPr>
+        <w:t>meg</w:t>
+      </w:r>
+      <w:proofErr w:type="spellEnd"/>
+      <w:r>
+        <w:rPr>
+          <w:rFonts w:ascii="Verdana" w:eastAsia="Times New Roman" w:hAnsi="Verdana" w:cs="Times New Roman"/>
+          <w:kern w:val="0"/>
+          <w:lang w:eastAsia="de-DE"/>
+          <w14:ligatures w14:val="none"/>
+        </w:rPr>
+        <w:t xml:space="preserve">! </w:t>
+      </w:r>
+      <w:proofErr w:type="spellStart"/>
+      <w:proofErr w:type="gramStart"/>
+      <w:r>
+        <w:rPr>
+          <w:rFonts w:ascii="Verdana" w:eastAsia="Times New Roman" w:hAnsi="Verdana" w:cs="Times New Roman"/>
+          <w:kern w:val="0"/>
+          <w:lang w:eastAsia="de-DE"/>
+          <w14:ligatures w14:val="none"/>
+        </w:rPr>
         <w:t>Írd</w:t>
       </w:r>
       <w:proofErr w:type="spellEnd"/>
+      <w:proofErr w:type="gramEnd"/>
       <w:r>
         <w:rPr>
           <w:rFonts w:ascii="Verdana" w:eastAsia="Times New Roman" w:hAnsi="Verdana" w:cs="Times New Roman"/>
@@ -1466,7 +1728,43 @@
           <w:lang w:val="en-GB" w:eastAsia="de-DE"/>
           <w14:ligatures w14:val="none"/>
         </w:rPr>
-        <w:t xml:space="preserve"> 2025.12.31 </w:t>
+        <w:t xml:space="preserve"> 2025.</w:t>
+      </w:r>
+      <w:r>
+        <w:rPr>
+          <w:rFonts w:ascii="Verdana" w:eastAsia="Times New Roman" w:hAnsi="Verdana" w:cs="Times New Roman"/>
+          <w:kern w:val="0"/>
+          <w:lang w:val="en-GB" w:eastAsia="de-DE"/>
+          <w14:ligatures w14:val="none"/>
+        </w:rPr>
+        <w:t>09</w:t>
+      </w:r>
+      <w:r>
+        <w:rPr>
+          <w:rFonts w:ascii="Verdana" w:eastAsia="Times New Roman" w:hAnsi="Verdana" w:cs="Times New Roman"/>
+          <w:kern w:val="0"/>
+          <w:lang w:val="en-GB" w:eastAsia="de-DE"/>
+          <w14:ligatures w14:val="none"/>
+        </w:rPr>
+        <w:t>.3</w:t>
+      </w:r>
+      <w:r>
+        <w:rPr>
+          <w:rFonts w:ascii="Verdana" w:eastAsia="Times New Roman" w:hAnsi="Verdana" w:cs="Times New Roman"/>
+          <w:kern w:val="0"/>
+          <w:lang w:val="en-GB" w:eastAsia="de-DE"/>
+          <w14:ligatures w14:val="none"/>
+        </w:rPr>
+        <w:t>0</w:t>
+      </w:r>
+      <w:r>
+        <w:rPr>
+          <w:rFonts w:ascii="Verdana" w:eastAsia="Times New Roman" w:hAnsi="Verdana" w:cs="Times New Roman"/>
+          <w:kern w:val="0"/>
+          <w:lang w:val="en-GB" w:eastAsia="de-DE"/>
+          <w14:ligatures w14:val="none"/>
+        </w:rPr>
+        <w:t xml:space="preserve"> </w:t>
       </w:r>
       <w:proofErr w:type="spellStart"/>
       <w:r>
@@ -1497,78 +1795,6 @@
         </w:numPr>
         <w:spacing w:after="0" w:line="288" w:lineRule="auto"/>
         <w:ind w:left="1418" w:hanging="284"/>
-        <w:rPr>
-          <w:rFonts w:ascii="Verdana" w:eastAsia="Times New Roman" w:hAnsi="Verdana" w:cs="Times New Roman"/>
-          <w:kern w:val="0"/>
-          <w:lang w:val="en-GB" w:eastAsia="de-DE"/>
-          <w14:ligatures w14:val="none"/>
-        </w:rPr>
-      </w:pPr>
-      <w:r>
-        <w:rPr>
-          <w:rFonts w:ascii="Verdana" w:eastAsia="Times New Roman" w:hAnsi="Verdana" w:cs="Times New Roman"/>
-          <w:kern w:val="0"/>
-          <w:lang w:val="en-GB" w:eastAsia="de-DE"/>
-          <w14:ligatures w14:val="none"/>
-        </w:rPr>
-        <w:t xml:space="preserve">a </w:t>
-      </w:r>
-      <w:proofErr w:type="spellStart"/>
-      <w:r>
-        <w:rPr>
-          <w:rFonts w:ascii="Verdana" w:eastAsia="Times New Roman" w:hAnsi="Verdana" w:cs="Times New Roman"/>
-          <w:kern w:val="0"/>
-          <w:lang w:val="en-GB" w:eastAsia="de-DE"/>
-          <w14:ligatures w14:val="none"/>
-        </w:rPr>
-        <w:t>meccs</w:t>
-      </w:r>
-      <w:proofErr w:type="spellEnd"/>
-      <w:r>
-        <w:rPr>
-          <w:rFonts w:ascii="Verdana" w:eastAsia="Times New Roman" w:hAnsi="Verdana" w:cs="Times New Roman"/>
-          <w:kern w:val="0"/>
-          <w:lang w:val="en-GB" w:eastAsia="de-DE"/>
-          <w14:ligatures w14:val="none"/>
-        </w:rPr>
-        <w:t xml:space="preserve"> </w:t>
-      </w:r>
-      <w:proofErr w:type="spellStart"/>
-      <w:r>
-        <w:rPr>
-          <w:rFonts w:ascii="Verdana" w:eastAsia="Times New Roman" w:hAnsi="Verdana" w:cs="Times New Roman"/>
-          <w:kern w:val="0"/>
-          <w:lang w:val="en-GB" w:eastAsia="de-DE"/>
-          <w14:ligatures w14:val="none"/>
-        </w:rPr>
-        <w:t>eredménye</w:t>
-      </w:r>
-      <w:proofErr w:type="spellEnd"/>
-      <w:r>
-        <w:rPr>
-          <w:rFonts w:ascii="Verdana" w:eastAsia="Times New Roman" w:hAnsi="Verdana" w:cs="Times New Roman"/>
-          <w:kern w:val="0"/>
-          <w:lang w:val="en-GB" w:eastAsia="de-DE"/>
-          <w14:ligatures w14:val="none"/>
-        </w:rPr>
-        <w:t xml:space="preserve"> </w:t>
-      </w:r>
-      <w:proofErr w:type="spellStart"/>
-      <w:r>
-        <w:rPr>
-          <w:rFonts w:ascii="Verdana" w:eastAsia="Times New Roman" w:hAnsi="Verdana" w:cs="Times New Roman"/>
-          <w:kern w:val="0"/>
-          <w:lang w:val="en-GB" w:eastAsia="de-DE"/>
-          <w14:ligatures w14:val="none"/>
-        </w:rPr>
-        <w:t>legyen</w:t>
-      </w:r>
-      <w:proofErr w:type="spellEnd"/>
-    </w:p>
-    <w:p>
-      <w:pPr>
-        <w:spacing w:after="0" w:line="288" w:lineRule="auto"/>
-        <w:ind w:left="1483"/>
         <w:rPr>
           <w:rFonts w:ascii="Verdana" w:eastAsia="Times New Roman" w:hAnsi="Verdana" w:cs="Times New Roman"/>
           <w:kern w:val="0"/>
@@ -1583,119 +1809,155 @@
           <w:docGrid w:linePitch="360"/>
         </w:sectPr>
       </w:pPr>
-    </w:p>
-    <w:p>
-      <w:pPr>
-        <w:spacing w:after="0" w:line="288" w:lineRule="auto"/>
-        <w:ind w:left="2268"/>
-        <w:rPr>
-          <w:rFonts w:ascii="Verdana" w:eastAsia="Times New Roman" w:hAnsi="Verdana" w:cs="Times New Roman"/>
-          <w:kern w:val="0"/>
-          <w:lang w:val="en-GB" w:eastAsia="de-DE"/>
-          <w14:ligatures w14:val="none"/>
-        </w:rPr>
-      </w:pPr>
-      <w:r>
-        <w:rPr>
-          <w:rFonts w:ascii="Verdana" w:eastAsia="Times New Roman" w:hAnsi="Verdana" w:cs="Times New Roman"/>
-          <w:kern w:val="0"/>
-          <w:lang w:val="en-GB" w:eastAsia="de-DE"/>
-          <w14:ligatures w14:val="none"/>
-        </w:rPr>
-        <w:t xml:space="preserve">0 – </w:t>
-      </w:r>
-      <w:proofErr w:type="spellStart"/>
-      <w:r>
-        <w:rPr>
-          <w:rFonts w:ascii="Verdana" w:eastAsia="Times New Roman" w:hAnsi="Verdana" w:cs="Times New Roman"/>
-          <w:kern w:val="0"/>
-          <w:lang w:val="en-GB" w:eastAsia="de-DE"/>
-          <w14:ligatures w14:val="none"/>
-        </w:rPr>
-        <w:t>vereség</w:t>
-      </w:r>
-      <w:proofErr w:type="spellEnd"/>
-      <w:r>
-        <w:rPr>
-          <w:rFonts w:ascii="Verdana" w:eastAsia="Times New Roman" w:hAnsi="Verdana" w:cs="Times New Roman"/>
-          <w:kern w:val="0"/>
-          <w:lang w:val="en-GB" w:eastAsia="de-DE"/>
-          <w14:ligatures w14:val="none"/>
-        </w:rPr>
-        <w:t>,</w:t>
-      </w:r>
-    </w:p>
-    <w:p>
-      <w:pPr>
-        <w:spacing w:after="0" w:line="288" w:lineRule="auto"/>
-        <w:ind w:left="2268"/>
-        <w:rPr>
-          <w:rFonts w:ascii="Verdana" w:eastAsia="Times New Roman" w:hAnsi="Verdana" w:cs="Times New Roman"/>
-          <w:kern w:val="0"/>
-          <w:lang w:val="en-GB" w:eastAsia="de-DE"/>
-          <w14:ligatures w14:val="none"/>
-        </w:rPr>
-      </w:pPr>
-      <w:r>
-        <w:rPr>
-          <w:rFonts w:ascii="Verdana" w:eastAsia="Times New Roman" w:hAnsi="Verdana" w:cs="Times New Roman"/>
-          <w:kern w:val="0"/>
-          <w:lang w:val="en-GB" w:eastAsia="de-DE"/>
-          <w14:ligatures w14:val="none"/>
-        </w:rPr>
-        <w:t xml:space="preserve">1 – </w:t>
-      </w:r>
-      <w:proofErr w:type="spellStart"/>
-      <w:r>
-        <w:rPr>
-          <w:rFonts w:ascii="Verdana" w:eastAsia="Times New Roman" w:hAnsi="Verdana" w:cs="Times New Roman"/>
-          <w:kern w:val="0"/>
-          <w:lang w:val="en-GB" w:eastAsia="de-DE"/>
-          <w14:ligatures w14:val="none"/>
-        </w:rPr>
-        <w:t>döntetlen</w:t>
-      </w:r>
-      <w:proofErr w:type="spellEnd"/>
-      <w:r>
-        <w:rPr>
-          <w:rFonts w:ascii="Verdana" w:eastAsia="Times New Roman" w:hAnsi="Verdana" w:cs="Times New Roman"/>
-          <w:kern w:val="0"/>
-          <w:lang w:val="en-GB" w:eastAsia="de-DE"/>
-          <w14:ligatures w14:val="none"/>
-        </w:rPr>
-        <w:t>,</w:t>
-      </w:r>
-    </w:p>
-    <w:p>
-      <w:pPr>
-        <w:spacing w:after="0" w:line="288" w:lineRule="auto"/>
-        <w:rPr>
-          <w:rFonts w:ascii="Verdana" w:eastAsia="Times New Roman" w:hAnsi="Verdana" w:cs="Times New Roman"/>
-          <w:kern w:val="0"/>
-          <w:lang w:val="en-GB" w:eastAsia="de-DE"/>
-          <w14:ligatures w14:val="none"/>
-        </w:rPr>
-      </w:pPr>
-      <w:r>
-        <w:rPr>
-          <w:rFonts w:ascii="Verdana" w:eastAsia="Times New Roman" w:hAnsi="Verdana" w:cs="Times New Roman"/>
-          <w:kern w:val="0"/>
-          <w:lang w:val="en-GB" w:eastAsia="de-DE"/>
-          <w14:ligatures w14:val="none"/>
-        </w:rPr>
-        <w:t xml:space="preserve">2 - </w:t>
-      </w:r>
-      <w:proofErr w:type="spellStart"/>
-      <w:r>
-        <w:rPr>
-          <w:rFonts w:ascii="Verdana" w:eastAsia="Times New Roman" w:hAnsi="Verdana" w:cs="Times New Roman"/>
-          <w:kern w:val="0"/>
-          <w:lang w:val="en-GB" w:eastAsia="de-DE"/>
-          <w14:ligatures w14:val="none"/>
-        </w:rPr>
-        <w:t>győzelem</w:t>
-      </w:r>
-      <w:proofErr w:type="spellEnd"/>
+      <w:r>
+        <w:rPr>
+          <w:rFonts w:ascii="Verdana" w:eastAsia="Times New Roman" w:hAnsi="Verdana" w:cs="Times New Roman"/>
+          <w:kern w:val="0"/>
+          <w:lang w:val="en-GB" w:eastAsia="de-DE"/>
+          <w14:ligatures w14:val="none"/>
+        </w:rPr>
+        <w:t xml:space="preserve">a </w:t>
+      </w:r>
+      <w:proofErr w:type="spellStart"/>
+      <w:r>
+        <w:rPr>
+          <w:rFonts w:ascii="Verdana" w:eastAsia="Times New Roman" w:hAnsi="Verdana" w:cs="Times New Roman"/>
+          <w:kern w:val="0"/>
+          <w:lang w:val="en-GB" w:eastAsia="de-DE"/>
+          <w14:ligatures w14:val="none"/>
+        </w:rPr>
+        <w:t>meccs</w:t>
+      </w:r>
+      <w:proofErr w:type="spellEnd"/>
+      <w:r>
+        <w:rPr>
+          <w:rFonts w:ascii="Verdana" w:eastAsia="Times New Roman" w:hAnsi="Verdana" w:cs="Times New Roman"/>
+          <w:kern w:val="0"/>
+          <w:lang w:val="en-GB" w:eastAsia="de-DE"/>
+          <w14:ligatures w14:val="none"/>
+        </w:rPr>
+        <w:t xml:space="preserve"> </w:t>
+      </w:r>
+      <w:proofErr w:type="spellStart"/>
+      <w:r>
+        <w:rPr>
+          <w:rFonts w:ascii="Verdana" w:eastAsia="Times New Roman" w:hAnsi="Verdana" w:cs="Times New Roman"/>
+          <w:kern w:val="0"/>
+          <w:lang w:val="en-GB" w:eastAsia="de-DE"/>
+          <w14:ligatures w14:val="none"/>
+        </w:rPr>
+        <w:t>eredménye</w:t>
+      </w:r>
+      <w:proofErr w:type="spellEnd"/>
+      <w:r>
+        <w:rPr>
+          <w:rFonts w:ascii="Verdana" w:eastAsia="Times New Roman" w:hAnsi="Verdana" w:cs="Times New Roman"/>
+          <w:kern w:val="0"/>
+          <w:lang w:val="en-GB" w:eastAsia="de-DE"/>
+          <w14:ligatures w14:val="none"/>
+        </w:rPr>
+        <w:t xml:space="preserve"> </w:t>
+      </w:r>
+      <w:proofErr w:type="spellStart"/>
+      <w:r>
+        <w:rPr>
+          <w:rFonts w:ascii="Verdana" w:eastAsia="Times New Roman" w:hAnsi="Verdana" w:cs="Times New Roman"/>
+          <w:kern w:val="0"/>
+          <w:lang w:val="en-GB" w:eastAsia="de-DE"/>
+          <w14:ligatures w14:val="none"/>
+        </w:rPr>
+        <w:t>legyen</w:t>
+      </w:r>
+      <w:proofErr w:type="spellEnd"/>
+      <w:r>
+        <w:rPr>
+          <w:rFonts w:ascii="Verdana" w:eastAsia="Times New Roman" w:hAnsi="Verdana" w:cs="Times New Roman"/>
+          <w:kern w:val="0"/>
+          <w:lang w:val="en-GB" w:eastAsia="de-DE"/>
+          <w14:ligatures w14:val="none"/>
+        </w:rPr>
+        <w:t xml:space="preserve"> </w:t>
+      </w:r>
+      <w:r>
+        <w:rPr>
+          <w:rFonts w:ascii="Verdana" w:eastAsia="Times New Roman" w:hAnsi="Verdana" w:cs="Times New Roman"/>
+          <w:i/>
+          <w:iCs/>
+          <w:kern w:val="0"/>
+          <w:lang w:val="en-GB" w:eastAsia="de-DE"/>
+          <w14:ligatures w14:val="none"/>
+        </w:rPr>
+        <w:t>win</w:t>
+      </w:r>
+      <w:r>
+        <w:rPr>
+          <w:rFonts w:ascii="Verdana" w:eastAsia="Times New Roman" w:hAnsi="Verdana" w:cs="Times New Roman"/>
+          <w:kern w:val="0"/>
+          <w:lang w:val="en-GB" w:eastAsia="de-DE"/>
+          <w14:ligatures w14:val="none"/>
+        </w:rPr>
+        <w:t xml:space="preserve">, </w:t>
+      </w:r>
+      <w:r>
+        <w:rPr>
+          <w:rFonts w:ascii="Verdana" w:eastAsia="Times New Roman" w:hAnsi="Verdana" w:cs="Times New Roman"/>
+          <w:i/>
+          <w:iCs/>
+          <w:kern w:val="0"/>
+          <w:lang w:val="en-GB" w:eastAsia="de-DE"/>
+          <w14:ligatures w14:val="none"/>
+        </w:rPr>
+        <w:t>loss</w:t>
+      </w:r>
+      <w:r>
+        <w:rPr>
+          <w:rFonts w:ascii="Verdana" w:eastAsia="Times New Roman" w:hAnsi="Verdana" w:cs="Times New Roman"/>
+          <w:kern w:val="0"/>
+          <w:lang w:val="en-GB" w:eastAsia="de-DE"/>
+          <w14:ligatures w14:val="none"/>
+        </w:rPr>
+        <w:t xml:space="preserve"> </w:t>
+      </w:r>
+      <w:proofErr w:type="spellStart"/>
+      <w:r>
+        <w:rPr>
+          <w:rFonts w:ascii="Verdana" w:eastAsia="Times New Roman" w:hAnsi="Verdana" w:cs="Times New Roman"/>
+          <w:kern w:val="0"/>
+          <w:lang w:val="en-GB" w:eastAsia="de-DE"/>
+          <w14:ligatures w14:val="none"/>
+        </w:rPr>
+        <w:t>vagy</w:t>
+      </w:r>
+      <w:proofErr w:type="spellEnd"/>
+      <w:r>
+        <w:rPr>
+          <w:rFonts w:ascii="Verdana" w:eastAsia="Times New Roman" w:hAnsi="Verdana" w:cs="Times New Roman"/>
+          <w:kern w:val="0"/>
+          <w:lang w:val="en-GB" w:eastAsia="de-DE"/>
+          <w14:ligatures w14:val="none"/>
+        </w:rPr>
+        <w:t xml:space="preserve"> </w:t>
+      </w:r>
+      <w:r>
+        <w:rPr>
+          <w:rFonts w:ascii="Verdana" w:eastAsia="Times New Roman" w:hAnsi="Verdana" w:cs="Times New Roman"/>
+          <w:i/>
+          <w:iCs/>
+          <w:kern w:val="0"/>
+          <w:lang w:val="en-GB" w:eastAsia="de-DE"/>
+          <w14:ligatures w14:val="none"/>
+        </w:rPr>
+        <w:t>draw</w:t>
+      </w:r>
+      <w:r>
+        <w:rPr>
+          <w:rFonts w:ascii="Verdana" w:eastAsia="Times New Roman" w:hAnsi="Verdana" w:cs="Times New Roman"/>
+          <w:kern w:val="0"/>
+          <w:lang w:val="en-GB" w:eastAsia="de-DE"/>
+          <w14:ligatures w14:val="none"/>
+        </w:rPr>
+        <w:t>.</w:t>
+      </w:r>
     </w:p>
     <w:p>
       <w:pPr>
@@ -1711,29 +1973,6 @@
           <w:lang w:eastAsia="de-DE"/>
           <w14:ligatures w14:val="none"/>
         </w:rPr>
-        <w:sectPr>
-          <w:type w:val="continuous"/>
-          <w:pgSz w:w="11906" w:h="16838"/>
-          <w:pgMar w:top="1247" w:right="1191" w:bottom="1247" w:left="1191" w:header="709" w:footer="709" w:gutter="0"/>
-          <w:cols w:num="2" w:space="708"/>
-          <w:docGrid w:linePitch="360"/>
-        </w:sectPr>
-      </w:pPr>
-    </w:p>
-    <w:p>
-      <w:pPr>
-        <w:numPr>
-          <w:ilvl w:val="1"/>
-          <w:numId w:val="21"/>
-        </w:numPr>
-        <w:spacing w:after="0" w:line="288" w:lineRule="auto"/>
-        <w:ind w:left="1134"/>
-        <w:rPr>
-          <w:rFonts w:ascii="Verdana" w:eastAsia="Times New Roman" w:hAnsi="Verdana" w:cs="Times New Roman"/>
-          <w:kern w:val="0"/>
-          <w:lang w:eastAsia="de-DE"/>
-          <w14:ligatures w14:val="none"/>
-        </w:rPr>
       </w:pPr>
       <w:proofErr w:type="spellStart"/>
       <w:r>
@@ -3021,6 +3260,8 @@
       <w:r>
         <w:rPr>
           <w:rFonts w:ascii="Verdana" w:eastAsia="Times New Roman" w:hAnsi="Verdana" w:cs="Times New Roman"/>
+          <w:i/>
+          <w:iCs/>
           <w:kern w:val="0"/>
           <w:lang w:val="en-GB" w:eastAsia="de-DE"/>
           <w14:ligatures w14:val="none"/>
@@ -3059,6 +3300,8 @@
       <w:r>
         <w:rPr>
           <w:rFonts w:ascii="Verdana" w:eastAsia="Times New Roman" w:hAnsi="Verdana" w:cs="Times New Roman"/>
+          <w:i/>
+          <w:iCs/>
           <w:kern w:val="0"/>
           <w:lang w:val="en-GB" w:eastAsia="de-DE"/>
           <w14:ligatures w14:val="none"/>
@@ -4410,7 +4653,7 @@
         <w:rPr>
           <w:rFonts w:ascii="Verdana" w:eastAsia="Times New Roman" w:hAnsi="Verdana" w:cs="Times New Roman"/>
           <w:kern w:val="0"/>
-          <w:lang w:eastAsia="de-DE"/>
+          <w:lang w:val="en-GB" w:eastAsia="de-DE"/>
           <w14:ligatures w14:val="none"/>
         </w:rPr>
       </w:pPr>
@@ -4560,24 +4803,6 @@
           <w:lang w:eastAsia="de-DE"/>
           <w14:ligatures w14:val="none"/>
         </w:rPr>
-        <w:t xml:space="preserve"> = </w:t>
-      </w:r>
-      <w:r>
-        <w:rPr>
-          <w:rFonts w:ascii="Consolas" w:eastAsia="Times New Roman" w:hAnsi="Consolas" w:cs="Courier New"/>
-          <w:kern w:val="0"/>
-          <w:lang w:eastAsia="de-DE"/>
-          <w14:ligatures w14:val="none"/>
-        </w:rPr>
-        <w:t>2</w:t>
-      </w:r>
-      <w:r>
-        <w:rPr>
-          <w:rFonts w:ascii="Consolas" w:eastAsia="Times New Roman" w:hAnsi="Consolas" w:cs="Courier New"/>
-          <w:kern w:val="0"/>
-          <w:lang w:eastAsia="de-DE"/>
-          <w14:ligatures w14:val="none"/>
-        </w:rPr>
         <w:t>)</w:t>
       </w:r>
       <w:r>
@@ -4716,14 +4941,23 @@
           <w:lang w:eastAsia="de-DE"/>
           <w14:ligatures w14:val="none"/>
         </w:rPr>
-        <w:t xml:space="preserve">. Ha </w:t>
-      </w:r>
-      <w:proofErr w:type="spellStart"/>
-      <w:r>
-        <w:rPr>
-          <w:rFonts w:ascii="Verdana" w:eastAsia="Times New Roman" w:hAnsi="Verdana" w:cs="Times New Roman"/>
-          <w:kern w:val="0"/>
-          <w:lang w:eastAsia="de-DE"/>
+        <w:t xml:space="preserve">. </w:t>
+      </w:r>
+      <w:r>
+        <w:rPr>
+          <w:rFonts w:ascii="Verdana" w:eastAsia="Times New Roman" w:hAnsi="Verdana" w:cs="Times New Roman"/>
+          <w:kern w:val="0"/>
+          <w:lang w:val="en-GB" w:eastAsia="de-DE"/>
+          <w14:ligatures w14:val="none"/>
+        </w:rPr>
+        <w:t xml:space="preserve">Ha </w:t>
+      </w:r>
+      <w:proofErr w:type="spellStart"/>
+      <w:r>
+        <w:rPr>
+          <w:rFonts w:ascii="Verdana" w:eastAsia="Times New Roman" w:hAnsi="Verdana" w:cs="Times New Roman"/>
+          <w:kern w:val="0"/>
+          <w:lang w:val="en-GB" w:eastAsia="de-DE"/>
           <w14:ligatures w14:val="none"/>
         </w:rPr>
         <w:t>nincs</w:t>
@@ -4733,7 +4967,7 @@
         <w:rPr>
           <w:rFonts w:ascii="Verdana" w:eastAsia="Times New Roman" w:hAnsi="Verdana" w:cs="Times New Roman"/>
           <w:kern w:val="0"/>
-          <w:lang w:eastAsia="de-DE"/>
+          <w:lang w:val="en-GB" w:eastAsia="de-DE"/>
           <w14:ligatures w14:val="none"/>
         </w:rPr>
         <w:t xml:space="preserve"> a</w:t>
@@ -4742,17 +4976,17 @@
         <w:rPr>
           <w:rFonts w:ascii="Verdana" w:eastAsia="Times New Roman" w:hAnsi="Verdana" w:cs="Times New Roman"/>
           <w:kern w:val="0"/>
-          <w:lang w:eastAsia="de-DE"/>
-          <w14:ligatures w14:val="none"/>
-        </w:rPr>
-        <w:t xml:space="preserve"> </w:t>
-      </w:r>
-      <w:proofErr w:type="spellStart"/>
-      <w:r>
-        <w:rPr>
-          <w:rFonts w:ascii="Verdana" w:eastAsia="Times New Roman" w:hAnsi="Verdana" w:cs="Times New Roman"/>
-          <w:kern w:val="0"/>
-          <w:lang w:eastAsia="de-DE"/>
+          <w:lang w:val="en-GB" w:eastAsia="de-DE"/>
+          <w14:ligatures w14:val="none"/>
+        </w:rPr>
+        <w:t xml:space="preserve"> </w:t>
+      </w:r>
+      <w:proofErr w:type="spellStart"/>
+      <w:r>
+        <w:rPr>
+          <w:rFonts w:ascii="Verdana" w:eastAsia="Times New Roman" w:hAnsi="Verdana" w:cs="Times New Roman"/>
+          <w:kern w:val="0"/>
+          <w:lang w:val="en-GB" w:eastAsia="de-DE"/>
           <w14:ligatures w14:val="none"/>
         </w:rPr>
         <w:t>paraméter</w:t>
@@ -4762,17 +4996,17 @@
         <w:rPr>
           <w:rFonts w:ascii="Verdana" w:eastAsia="Times New Roman" w:hAnsi="Verdana" w:cs="Times New Roman"/>
           <w:kern w:val="0"/>
-          <w:lang w:eastAsia="de-DE"/>
-          <w14:ligatures w14:val="none"/>
-        </w:rPr>
-        <w:t xml:space="preserve"> </w:t>
-      </w:r>
-      <w:proofErr w:type="spellStart"/>
-      <w:r>
-        <w:rPr>
-          <w:rFonts w:ascii="Verdana" w:eastAsia="Times New Roman" w:hAnsi="Verdana" w:cs="Times New Roman"/>
-          <w:kern w:val="0"/>
-          <w:lang w:eastAsia="de-DE"/>
+          <w:lang w:val="en-GB" w:eastAsia="de-DE"/>
+          <w14:ligatures w14:val="none"/>
+        </w:rPr>
+        <w:t xml:space="preserve"> </w:t>
+      </w:r>
+      <w:proofErr w:type="spellStart"/>
+      <w:r>
+        <w:rPr>
+          <w:rFonts w:ascii="Verdana" w:eastAsia="Times New Roman" w:hAnsi="Verdana" w:cs="Times New Roman"/>
+          <w:kern w:val="0"/>
+          <w:lang w:val="en-GB" w:eastAsia="de-DE"/>
           <w14:ligatures w14:val="none"/>
         </w:rPr>
         <w:t>megadva</w:t>
@@ -4782,7 +5016,7 @@
         <w:rPr>
           <w:rFonts w:ascii="Verdana" w:eastAsia="Times New Roman" w:hAnsi="Verdana" w:cs="Times New Roman"/>
           <w:kern w:val="0"/>
-          <w:lang w:eastAsia="de-DE"/>
+          <w:lang w:val="en-GB" w:eastAsia="de-DE"/>
           <w14:ligatures w14:val="none"/>
         </w:rPr>
         <w:t xml:space="preserve">, </w:t>
@@ -4792,7 +5026,7 @@
         <w:rPr>
           <w:rFonts w:ascii="Verdana" w:eastAsia="Times New Roman" w:hAnsi="Verdana" w:cs="Times New Roman"/>
           <w:kern w:val="0"/>
-          <w:lang w:eastAsia="de-DE"/>
+          <w:lang w:val="en-GB" w:eastAsia="de-DE"/>
           <w14:ligatures w14:val="none"/>
         </w:rPr>
         <w:t>akkor</w:t>
@@ -4802,17 +5036,17 @@
         <w:rPr>
           <w:rFonts w:ascii="Verdana" w:eastAsia="Times New Roman" w:hAnsi="Verdana" w:cs="Times New Roman"/>
           <w:kern w:val="0"/>
-          <w:lang w:eastAsia="de-DE"/>
-          <w14:ligatures w14:val="none"/>
-        </w:rPr>
-        <w:t xml:space="preserve"> </w:t>
-      </w:r>
-      <w:proofErr w:type="spellStart"/>
-      <w:r>
-        <w:rPr>
-          <w:rFonts w:ascii="Verdana" w:eastAsia="Times New Roman" w:hAnsi="Verdana" w:cs="Times New Roman"/>
-          <w:kern w:val="0"/>
-          <w:lang w:eastAsia="de-DE"/>
+          <w:lang w:val="en-GB" w:eastAsia="de-DE"/>
+          <w14:ligatures w14:val="none"/>
+        </w:rPr>
+        <w:t xml:space="preserve"> </w:t>
+      </w:r>
+      <w:proofErr w:type="spellStart"/>
+      <w:r>
+        <w:rPr>
+          <w:rFonts w:ascii="Verdana" w:eastAsia="Times New Roman" w:hAnsi="Verdana" w:cs="Times New Roman"/>
+          <w:kern w:val="0"/>
+          <w:lang w:val="en-GB" w:eastAsia="de-DE"/>
           <w14:ligatures w14:val="none"/>
         </w:rPr>
         <w:t>az</w:t>
@@ -4822,46 +5056,37 @@
         <w:rPr>
           <w:rFonts w:ascii="Verdana" w:eastAsia="Times New Roman" w:hAnsi="Verdana" w:cs="Times New Roman"/>
           <w:kern w:val="0"/>
-          <w:lang w:eastAsia="de-DE"/>
-          <w14:ligatures w14:val="none"/>
-        </w:rPr>
-        <w:t xml:space="preserve"> </w:t>
-      </w:r>
-      <w:proofErr w:type="spellStart"/>
-      <w:r>
-        <w:rPr>
-          <w:rFonts w:ascii="Verdana" w:eastAsia="Times New Roman" w:hAnsi="Verdana" w:cs="Times New Roman"/>
-          <w:kern w:val="0"/>
-          <w:lang w:eastAsia="de-DE"/>
-          <w14:ligatures w14:val="none"/>
-        </w:rPr>
-        <w:t>érté</w:t>
-      </w:r>
-      <w:r>
-        <w:rPr>
-          <w:rFonts w:ascii="Verdana" w:eastAsia="Times New Roman" w:hAnsi="Verdana" w:cs="Times New Roman"/>
-          <w:kern w:val="0"/>
-          <w:lang w:eastAsia="de-DE"/>
-          <w14:ligatures w14:val="none"/>
-        </w:rPr>
-        <w:t>ke</w:t>
-      </w:r>
-      <w:proofErr w:type="spellEnd"/>
-      <w:r>
-        <w:rPr>
-          <w:rFonts w:ascii="Verdana" w:eastAsia="Times New Roman" w:hAnsi="Verdana" w:cs="Times New Roman"/>
-          <w:kern w:val="0"/>
-          <w:lang w:eastAsia="de-DE"/>
-          <w14:ligatures w14:val="none"/>
-        </w:rPr>
-        <w:t xml:space="preserve"> </w:t>
-      </w:r>
-      <w:proofErr w:type="spellStart"/>
-      <w:r>
-        <w:rPr>
-          <w:rFonts w:ascii="Verdana" w:eastAsia="Times New Roman" w:hAnsi="Verdana" w:cs="Times New Roman"/>
-          <w:kern w:val="0"/>
-          <w:lang w:eastAsia="de-DE"/>
+          <w:lang w:val="en-GB" w:eastAsia="de-DE"/>
+          <w14:ligatures w14:val="none"/>
+        </w:rPr>
+        <w:t xml:space="preserve"> </w:t>
+      </w:r>
+      <w:proofErr w:type="spellStart"/>
+      <w:r>
+        <w:rPr>
+          <w:rFonts w:ascii="Verdana" w:eastAsia="Times New Roman" w:hAnsi="Verdana" w:cs="Times New Roman"/>
+          <w:kern w:val="0"/>
+          <w:lang w:val="en-GB" w:eastAsia="de-DE"/>
+          <w14:ligatures w14:val="none"/>
+        </w:rPr>
+        <w:t>értéke</w:t>
+      </w:r>
+      <w:proofErr w:type="spellEnd"/>
+      <w:r>
+        <w:rPr>
+          <w:rFonts w:ascii="Verdana" w:eastAsia="Times New Roman" w:hAnsi="Verdana" w:cs="Times New Roman"/>
+          <w:kern w:val="0"/>
+          <w:lang w:val="en-GB" w:eastAsia="de-DE"/>
+          <w14:ligatures w14:val="none"/>
+        </w:rPr>
+        <w:t xml:space="preserve"> </w:t>
+      </w:r>
+      <w:proofErr w:type="spellStart"/>
+      <w:r>
+        <w:rPr>
+          <w:rFonts w:ascii="Verdana" w:eastAsia="Times New Roman" w:hAnsi="Verdana" w:cs="Times New Roman"/>
+          <w:kern w:val="0"/>
+          <w:lang w:val="en-GB" w:eastAsia="de-DE"/>
           <w14:ligatures w14:val="none"/>
         </w:rPr>
         <w:t>legyen</w:t>
@@ -4871,45 +5096,156 @@
         <w:rPr>
           <w:rFonts w:ascii="Verdana" w:eastAsia="Times New Roman" w:hAnsi="Verdana" w:cs="Times New Roman"/>
           <w:kern w:val="0"/>
-          <w:lang w:eastAsia="de-DE"/>
-          <w14:ligatures w14:val="none"/>
-        </w:rPr>
-        <w:t xml:space="preserve"> </w:t>
+          <w:lang w:val="en-GB" w:eastAsia="de-DE"/>
+          <w14:ligatures w14:val="none"/>
+        </w:rPr>
+        <w:t xml:space="preserve"> </w:t>
+      </w:r>
+      <w:r>
+        <w:rPr>
+          <w:rFonts w:ascii="Verdana" w:eastAsia="Times New Roman" w:hAnsi="Verdana" w:cs="Times New Roman"/>
+          <w:i/>
+          <w:iCs/>
+          <w:kern w:val="0"/>
+          <w:lang w:val="en-GB" w:eastAsia="de-DE"/>
+          <w14:ligatures w14:val="none"/>
+        </w:rPr>
+        <w:t>win</w:t>
       </w:r>
       <w:r>
         <w:rPr>
           <w:rFonts w:ascii="Verdana" w:eastAsia="Times New Roman" w:hAnsi="Verdana" w:cs="Courier New"/>
           <w:kern w:val="0"/>
-          <w:lang w:eastAsia="de-DE"/>
-          <w14:ligatures w14:val="none"/>
-        </w:rPr>
-        <w:t>2 (=</w:t>
-      </w:r>
-      <w:proofErr w:type="spellStart"/>
+          <w:lang w:val="en-GB" w:eastAsia="de-DE"/>
+          <w14:ligatures w14:val="none"/>
+        </w:rPr>
+        <w:t>!</w:t>
+      </w:r>
       <w:r>
         <w:rPr>
           <w:rFonts w:ascii="Verdana" w:eastAsia="Times New Roman" w:hAnsi="Verdana" w:cs="Courier New"/>
           <w:kern w:val="0"/>
-          <w:lang w:eastAsia="de-DE"/>
-          <w14:ligatures w14:val="none"/>
-        </w:rPr>
-        <w:t>győzelem</w:t>
-      </w:r>
-      <w:proofErr w:type="spellEnd"/>
+          <w:lang w:val="en-GB" w:eastAsia="de-DE"/>
+          <w14:ligatures w14:val="none"/>
+        </w:rPr>
+        <w:t xml:space="preserve"> </w:t>
+      </w:r>
+      <w:proofErr w:type="spellStart"/>
       <w:r>
         <w:rPr>
           <w:rFonts w:ascii="Verdana" w:eastAsia="Times New Roman" w:hAnsi="Verdana" w:cs="Courier New"/>
           <w:kern w:val="0"/>
-          <w:lang w:eastAsia="de-DE"/>
-          <w14:ligatures w14:val="none"/>
-        </w:rPr>
-        <w:t>)</w:t>
-      </w:r>
+          <w:lang w:val="en-GB" w:eastAsia="de-DE"/>
+          <w14:ligatures w14:val="none"/>
+        </w:rPr>
+        <w:t>Hozz</w:t>
+      </w:r>
+      <w:proofErr w:type="spellEnd"/>
       <w:r>
         <w:rPr>
           <w:rFonts w:ascii="Verdana" w:eastAsia="Times New Roman" w:hAnsi="Verdana" w:cs="Courier New"/>
           <w:kern w:val="0"/>
-          <w:lang w:eastAsia="de-DE"/>
+          <w:lang w:val="en-GB" w:eastAsia="de-DE"/>
+          <w14:ligatures w14:val="none"/>
+        </w:rPr>
+        <w:t xml:space="preserve"> </w:t>
+      </w:r>
+      <w:proofErr w:type="spellStart"/>
+      <w:r>
+        <w:rPr>
+          <w:rFonts w:ascii="Verdana" w:eastAsia="Times New Roman" w:hAnsi="Verdana" w:cs="Courier New"/>
+          <w:kern w:val="0"/>
+          <w:lang w:val="en-GB" w:eastAsia="de-DE"/>
+          <w14:ligatures w14:val="none"/>
+        </w:rPr>
+        <w:t>létre</w:t>
+      </w:r>
+      <w:proofErr w:type="spellEnd"/>
+      <w:r>
+        <w:rPr>
+          <w:rFonts w:ascii="Verdana" w:eastAsia="Times New Roman" w:hAnsi="Verdana" w:cs="Courier New"/>
+          <w:kern w:val="0"/>
+          <w:lang w:val="en-GB" w:eastAsia="de-DE"/>
+          <w14:ligatures w14:val="none"/>
+        </w:rPr>
+        <w:t xml:space="preserve"> 2 </w:t>
+      </w:r>
+      <w:proofErr w:type="spellStart"/>
+      <w:r>
+        <w:rPr>
+          <w:rFonts w:ascii="Verdana" w:eastAsia="Times New Roman" w:hAnsi="Verdana" w:cs="Courier New"/>
+          <w:kern w:val="0"/>
+          <w:lang w:val="en-GB" w:eastAsia="de-DE"/>
+          <w14:ligatures w14:val="none"/>
+        </w:rPr>
+        <w:t>új</w:t>
+      </w:r>
+      <w:proofErr w:type="spellEnd"/>
+      <w:r>
+        <w:rPr>
+          <w:rFonts w:ascii="Verdana" w:eastAsia="Times New Roman" w:hAnsi="Verdana" w:cs="Courier New"/>
+          <w:kern w:val="0"/>
+          <w:lang w:val="en-GB" w:eastAsia="de-DE"/>
+          <w14:ligatures w14:val="none"/>
+        </w:rPr>
+        <w:t xml:space="preserve"> </w:t>
+      </w:r>
+      <w:proofErr w:type="spellStart"/>
+      <w:r>
+        <w:rPr>
+          <w:rFonts w:ascii="Verdana" w:eastAsia="Times New Roman" w:hAnsi="Verdana" w:cs="Courier New"/>
+          <w:kern w:val="0"/>
+          <w:lang w:val="en-GB" w:eastAsia="de-DE"/>
+          <w14:ligatures w14:val="none"/>
+        </w:rPr>
+        <w:t>meccset</w:t>
+      </w:r>
+      <w:proofErr w:type="spellEnd"/>
+      <w:r>
+        <w:rPr>
+          <w:rFonts w:ascii="Verdana" w:eastAsia="Times New Roman" w:hAnsi="Verdana" w:cs="Courier New"/>
+          <w:kern w:val="0"/>
+          <w:lang w:val="en-GB" w:eastAsia="de-DE"/>
+          <w14:ligatures w14:val="none"/>
+        </w:rPr>
+        <w:t xml:space="preserve"> a </w:t>
+      </w:r>
+      <w:proofErr w:type="spellStart"/>
+      <w:r>
+        <w:rPr>
+          <w:rFonts w:ascii="Verdana" w:eastAsia="Times New Roman" w:hAnsi="Verdana" w:cs="Courier New"/>
+          <w:kern w:val="0"/>
+          <w:lang w:val="en-GB" w:eastAsia="de-DE"/>
+          <w14:ligatures w14:val="none"/>
+        </w:rPr>
+        <w:t>függvény</w:t>
+      </w:r>
+      <w:proofErr w:type="spellEnd"/>
+      <w:r>
+        <w:rPr>
+          <w:rFonts w:ascii="Verdana" w:eastAsia="Times New Roman" w:hAnsi="Verdana" w:cs="Courier New"/>
+          <w:kern w:val="0"/>
+          <w:lang w:val="en-GB" w:eastAsia="de-DE"/>
+          <w14:ligatures w14:val="none"/>
+        </w:rPr>
+        <w:t xml:space="preserve"> </w:t>
+      </w:r>
+      <w:proofErr w:type="spellStart"/>
+      <w:r>
+        <w:rPr>
+          <w:rFonts w:ascii="Verdana" w:eastAsia="Times New Roman" w:hAnsi="Verdana" w:cs="Courier New"/>
+          <w:kern w:val="0"/>
+          <w:lang w:val="en-GB" w:eastAsia="de-DE"/>
+          <w14:ligatures w14:val="none"/>
+        </w:rPr>
+        <w:t>segítségével</w:t>
+      </w:r>
+      <w:proofErr w:type="spellEnd"/>
+      <w:r>
+        <w:rPr>
+          <w:rFonts w:ascii="Verdana" w:eastAsia="Times New Roman" w:hAnsi="Verdana" w:cs="Courier New"/>
+          <w:kern w:val="0"/>
+          <w:lang w:val="en-GB" w:eastAsia="de-DE"/>
           <w14:ligatures w14:val="none"/>
         </w:rPr>
         <w:t>!</w:t>
@@ -5003,7 +5339,7 @@
         <w:rPr>
           <w:rFonts w:ascii="Verdana" w:eastAsia="Times New Roman" w:hAnsi="Verdana" w:cs="Times New Roman"/>
           <w:kern w:val="0"/>
-          <w:lang w:eastAsia="de-DE"/>
+          <w:lang w:val="hu-HU" w:eastAsia="de-DE"/>
           <w14:ligatures w14:val="none"/>
         </w:rPr>
       </w:pPr>
@@ -5175,6 +5511,73 @@
           <w14:ligatures w14:val="none"/>
         </w:rPr>
         <w:t>).</w:t>
+      </w:r>
+      <w:r>
+        <w:rPr>
+          <w:rFonts w:ascii="Verdana" w:eastAsia="Times New Roman" w:hAnsi="Verdana" w:cs="Times New Roman"/>
+          <w:kern w:val="0"/>
+          <w:lang w:eastAsia="de-DE"/>
+          <w14:ligatures w14:val="none"/>
+        </w:rPr>
+        <w:t xml:space="preserve"> </w:t>
+      </w:r>
+      <w:r>
+        <w:rPr>
+          <w:rFonts w:ascii="Verdana" w:eastAsia="Times New Roman" w:hAnsi="Verdana" w:cs="Times New Roman"/>
+          <w:kern w:val="0"/>
+          <w:lang w:val="en-GB" w:eastAsia="de-DE"/>
+          <w14:ligatures w14:val="none"/>
+        </w:rPr>
+        <w:t>A f</w:t>
+      </w:r>
+      <w:proofErr w:type="spellStart"/>
+      <w:r>
+        <w:rPr>
+          <w:rFonts w:ascii="Verdana" w:eastAsia="Times New Roman" w:hAnsi="Verdana" w:cs="Times New Roman"/>
+          <w:kern w:val="0"/>
+          <w:lang w:val="hu-HU" w:eastAsia="de-DE"/>
+          <w14:ligatures w14:val="none"/>
+        </w:rPr>
+        <w:t>üggvény</w:t>
+      </w:r>
+      <w:proofErr w:type="spellEnd"/>
+      <w:r>
+        <w:rPr>
+          <w:rFonts w:ascii="Verdana" w:eastAsia="Times New Roman" w:hAnsi="Verdana" w:cs="Times New Roman"/>
+          <w:kern w:val="0"/>
+          <w:lang w:val="hu-HU" w:eastAsia="de-DE"/>
+          <w14:ligatures w14:val="none"/>
+        </w:rPr>
+        <w:t xml:space="preserve"> legyen a </w:t>
+      </w:r>
+      <w:proofErr w:type="spellStart"/>
+      <w:r>
+        <w:rPr>
+          <w:rFonts w:ascii="Consolas" w:eastAsia="Times New Roman" w:hAnsi="Consolas" w:cs="Courier New"/>
+          <w:kern w:val="0"/>
+          <w:lang w:val="en-GB" w:eastAsia="de-DE"/>
+          <w14:ligatures w14:val="none"/>
+        </w:rPr>
+        <w:t>count</w:t>
+      </w:r>
+      <w:r>
+        <w:rPr>
+          <w:rFonts w:ascii="Consolas" w:eastAsia="Times New Roman" w:hAnsi="Consolas" w:cs="Courier New"/>
+          <w:kern w:val="0"/>
+          <w:lang w:val="en-GB" w:eastAsia="de-DE"/>
+          <w14:ligatures w14:val="none"/>
+        </w:rPr>
+        <w:t>Wins</w:t>
+      </w:r>
+      <w:proofErr w:type="spellEnd"/>
+      <w:r>
+        <w:rPr>
+          <w:rFonts w:ascii="Verdana" w:eastAsia="Times New Roman" w:hAnsi="Verdana" w:cs="Times New Roman"/>
+          <w:kern w:val="0"/>
+          <w:lang w:val="hu-HU" w:eastAsia="de-DE"/>
+          <w14:ligatures w14:val="none"/>
+        </w:rPr>
+        <w:t xml:space="preserve"> változó értéke. Hogyan lehet meghívni így a függvényt? Meg lehet-e hívni változóban tárolás nélkül?</w:t>
       </w:r>
     </w:p>
     <w:p>
@@ -5188,96 +5591,25 @@
         <w:rPr>
           <w:rFonts w:ascii="Verdana" w:eastAsia="Times New Roman" w:hAnsi="Verdana" w:cs="Times New Roman"/>
           <w:kern w:val="0"/>
-          <w:lang w:eastAsia="de-DE"/>
-          <w14:ligatures w14:val="none"/>
-        </w:rPr>
-      </w:pPr>
-      <w:proofErr w:type="spellStart"/>
-      <w:r>
-        <w:rPr>
-          <w:rFonts w:ascii="Verdana" w:eastAsia="Times New Roman" w:hAnsi="Verdana" w:cs="Times New Roman"/>
-          <w:kern w:val="0"/>
-          <w:lang w:eastAsia="de-DE"/>
-          <w14:ligatures w14:val="none"/>
-        </w:rPr>
-        <w:t>Írd</w:t>
-      </w:r>
-      <w:proofErr w:type="spellEnd"/>
-      <w:r>
-        <w:rPr>
-          <w:rFonts w:ascii="Verdana" w:eastAsia="Times New Roman" w:hAnsi="Verdana" w:cs="Times New Roman"/>
-          <w:kern w:val="0"/>
-          <w:lang w:eastAsia="de-DE"/>
-          <w14:ligatures w14:val="none"/>
-        </w:rPr>
-        <w:t xml:space="preserve"> </w:t>
-      </w:r>
-      <w:proofErr w:type="spellStart"/>
-      <w:r>
-        <w:rPr>
-          <w:rFonts w:ascii="Verdana" w:eastAsia="Times New Roman" w:hAnsi="Verdana" w:cs="Times New Roman"/>
-          <w:kern w:val="0"/>
-          <w:lang w:eastAsia="de-DE"/>
-          <w14:ligatures w14:val="none"/>
-        </w:rPr>
-        <w:t>át</w:t>
-      </w:r>
-      <w:proofErr w:type="spellEnd"/>
-      <w:r>
-        <w:rPr>
-          <w:rFonts w:ascii="Verdana" w:eastAsia="Times New Roman" w:hAnsi="Verdana" w:cs="Times New Roman"/>
-          <w:kern w:val="0"/>
-          <w:lang w:eastAsia="de-DE"/>
-          <w14:ligatures w14:val="none"/>
-        </w:rPr>
-        <w:t xml:space="preserve"> </w:t>
-      </w:r>
-      <w:proofErr w:type="spellStart"/>
-      <w:r>
-        <w:rPr>
-          <w:rFonts w:ascii="Verdana" w:eastAsia="Times New Roman" w:hAnsi="Verdana" w:cs="Times New Roman"/>
-          <w:kern w:val="0"/>
-          <w:lang w:eastAsia="de-DE"/>
-          <w14:ligatures w14:val="none"/>
-        </w:rPr>
-        <w:t>nyílfüggvény</w:t>
-      </w:r>
-      <w:proofErr w:type="spellEnd"/>
-      <w:r>
-        <w:rPr>
-          <w:rFonts w:ascii="Verdana" w:eastAsia="Times New Roman" w:hAnsi="Verdana" w:cs="Times New Roman"/>
-          <w:kern w:val="0"/>
-          <w:lang w:eastAsia="de-DE"/>
-          <w14:ligatures w14:val="none"/>
-        </w:rPr>
-        <w:t xml:space="preserve"> </w:t>
-      </w:r>
-      <w:proofErr w:type="spellStart"/>
-      <w:r>
-        <w:rPr>
-          <w:rFonts w:ascii="Verdana" w:eastAsia="Times New Roman" w:hAnsi="Verdana" w:cs="Times New Roman"/>
-          <w:kern w:val="0"/>
-          <w:lang w:eastAsia="de-DE"/>
-          <w14:ligatures w14:val="none"/>
-        </w:rPr>
-        <w:t>formájába</w:t>
-      </w:r>
-      <w:proofErr w:type="spellEnd"/>
-      <w:r>
-        <w:rPr>
-          <w:rFonts w:ascii="Verdana" w:eastAsia="Times New Roman" w:hAnsi="Verdana" w:cs="Times New Roman"/>
-          <w:kern w:val="0"/>
-          <w:lang w:eastAsia="de-DE"/>
-          <w14:ligatures w14:val="none"/>
-        </w:rPr>
-        <w:t>: (</w:t>
+          <w:lang w:val="hu-HU" w:eastAsia="de-DE"/>
+          <w14:ligatures w14:val="none"/>
+        </w:rPr>
+      </w:pPr>
+      <w:r>
+        <w:rPr>
+          <w:rFonts w:ascii="Verdana" w:eastAsia="Times New Roman" w:hAnsi="Verdana" w:cs="Times New Roman"/>
+          <w:kern w:val="0"/>
+          <w:lang w:val="hu-HU" w:eastAsia="de-DE"/>
+          <w14:ligatures w14:val="none"/>
+        </w:rPr>
+        <w:t>Írd át nyílfüggvény formájába: (</w:t>
       </w:r>
       <w:proofErr w:type="spellStart"/>
       <w:r>
         <w:rPr>
           <w:rFonts w:ascii="Consolas" w:eastAsia="Times New Roman" w:hAnsi="Consolas" w:cs="Courier New"/>
           <w:kern w:val="0"/>
-          <w:lang w:eastAsia="de-DE"/>
+          <w:lang w:val="hu-HU" w:eastAsia="de-DE"/>
           <w14:ligatures w14:val="none"/>
         </w:rPr>
         <w:t>matches</w:t>
@@ -5287,7 +5619,7 @@
         <w:rPr>
           <w:rFonts w:ascii="Consolas" w:eastAsia="Times New Roman" w:hAnsi="Consolas" w:cs="Courier New"/>
           <w:kern w:val="0"/>
-          <w:lang w:eastAsia="de-DE"/>
+          <w:lang w:val="hu-HU" w:eastAsia="de-DE"/>
           <w14:ligatures w14:val="none"/>
         </w:rPr>
         <w:t>) =&gt; {...}</w:t>
@@ -5296,7 +5628,7 @@
         <w:rPr>
           <w:rFonts w:ascii="Verdana" w:eastAsia="Times New Roman" w:hAnsi="Verdana" w:cs="Times New Roman"/>
           <w:kern w:val="0"/>
-          <w:lang w:eastAsia="de-DE"/>
+          <w:lang w:val="hu-HU" w:eastAsia="de-DE"/>
           <w14:ligatures w14:val="none"/>
         </w:rPr>
         <w:t>.</w:t>
@@ -5689,140 +6021,75 @@
           <w:lang w:val="en-GB" w:eastAsia="de-DE"/>
           <w14:ligatures w14:val="none"/>
         </w:rPr>
-        <w:t xml:space="preserve"> (0, 1, 2) a </w:t>
-      </w:r>
-      <w:r>
-        <w:rPr>
-          <w:rFonts w:ascii="Consolas" w:eastAsia="Times New Roman" w:hAnsi="Consolas" w:cs="Courier New"/>
-          <w:kern w:val="0"/>
-          <w:lang w:val="en-GB" w:eastAsia="de-DE"/>
-          <w14:ligatures w14:val="none"/>
-        </w:rPr>
-        <w:t>"loss"</w:t>
-      </w:r>
-      <w:r>
-        <w:rPr>
-          <w:rFonts w:ascii="Consolas" w:eastAsia="Times New Roman" w:hAnsi="Consolas" w:cs="Courier New"/>
-          <w:kern w:val="0"/>
-          <w:lang w:val="en-GB" w:eastAsia="de-DE"/>
-          <w14:ligatures w14:val="none"/>
-        </w:rPr>
-        <w:t xml:space="preserve">, </w:t>
-      </w:r>
-      <w:r>
-        <w:rPr>
-          <w:rFonts w:ascii="Consolas" w:eastAsia="Times New Roman" w:hAnsi="Consolas" w:cs="Courier New"/>
-          <w:kern w:val="0"/>
-          <w:lang w:val="en-GB" w:eastAsia="de-DE"/>
-          <w14:ligatures w14:val="none"/>
-        </w:rPr>
-        <w:t>"</w:t>
-      </w:r>
-      <w:r>
-        <w:rPr>
-          <w:rFonts w:ascii="Consolas" w:eastAsia="Times New Roman" w:hAnsi="Consolas" w:cs="Courier New"/>
-          <w:kern w:val="0"/>
-          <w:lang w:val="en-GB" w:eastAsia="de-DE"/>
-          <w14:ligatures w14:val="none"/>
-        </w:rPr>
-        <w:t>draw</w:t>
-      </w:r>
-      <w:r>
-        <w:rPr>
-          <w:rFonts w:ascii="Consolas" w:eastAsia="Times New Roman" w:hAnsi="Consolas" w:cs="Courier New"/>
-          <w:kern w:val="0"/>
-          <w:lang w:val="en-GB" w:eastAsia="de-DE"/>
-          <w14:ligatures w14:val="none"/>
-        </w:rPr>
-        <w:t>"</w:t>
-      </w:r>
-      <w:r>
-        <w:rPr>
-          <w:rFonts w:ascii="Consolas" w:eastAsia="Times New Roman" w:hAnsi="Consolas" w:cs="Courier New"/>
-          <w:kern w:val="0"/>
-          <w:lang w:val="en-GB" w:eastAsia="de-DE"/>
-          <w14:ligatures w14:val="none"/>
-        </w:rPr>
-        <w:t xml:space="preserve"> </w:t>
-      </w:r>
-      <w:proofErr w:type="spellStart"/>
-      <w:r>
-        <w:rPr>
-          <w:rFonts w:ascii="Consolas" w:eastAsia="Times New Roman" w:hAnsi="Consolas" w:cs="Courier New"/>
-          <w:kern w:val="0"/>
-          <w:lang w:val="en-GB" w:eastAsia="de-DE"/>
-          <w14:ligatures w14:val="none"/>
-        </w:rPr>
-        <w:t>és</w:t>
-      </w:r>
-      <w:proofErr w:type="spellEnd"/>
-      <w:r>
-        <w:rPr>
-          <w:rFonts w:ascii="Consolas" w:eastAsia="Times New Roman" w:hAnsi="Consolas" w:cs="Courier New"/>
-          <w:kern w:val="0"/>
-          <w:lang w:val="en-GB" w:eastAsia="de-DE"/>
-          <w14:ligatures w14:val="none"/>
-        </w:rPr>
-        <w:t xml:space="preserve"> </w:t>
-      </w:r>
-      <w:r>
-        <w:rPr>
-          <w:rFonts w:ascii="Consolas" w:eastAsia="Times New Roman" w:hAnsi="Consolas" w:cs="Courier New"/>
-          <w:kern w:val="0"/>
-          <w:lang w:val="en-GB" w:eastAsia="de-DE"/>
-          <w14:ligatures w14:val="none"/>
-        </w:rPr>
-        <w:t>"win"</w:t>
-      </w:r>
-      <w:r>
-        <w:rPr>
-          <w:rFonts w:ascii="Verdana" w:eastAsia="Times New Roman" w:hAnsi="Verdana" w:cs="Times New Roman"/>
-          <w:kern w:val="0"/>
-          <w:lang w:val="en-GB" w:eastAsia="de-DE"/>
-          <w14:ligatures w14:val="none"/>
-        </w:rPr>
-        <w:t xml:space="preserve"> </w:t>
-      </w:r>
-      <w:proofErr w:type="spellStart"/>
-      <w:r>
-        <w:rPr>
-          <w:rFonts w:ascii="Verdana" w:eastAsia="Times New Roman" w:hAnsi="Verdana" w:cs="Times New Roman"/>
-          <w:kern w:val="0"/>
-          <w:lang w:val="en-GB" w:eastAsia="de-DE"/>
-          <w14:ligatures w14:val="none"/>
-        </w:rPr>
-        <w:t>szavakra</w:t>
-      </w:r>
-      <w:proofErr w:type="spellEnd"/>
-      <w:r>
-        <w:rPr>
-          <w:rFonts w:ascii="Verdana" w:eastAsia="Times New Roman" w:hAnsi="Verdana" w:cs="Times New Roman"/>
-          <w:kern w:val="0"/>
-          <w:lang w:val="en-GB" w:eastAsia="de-DE"/>
-          <w14:ligatures w14:val="none"/>
-        </w:rPr>
-        <w:t xml:space="preserve"> </w:t>
-      </w:r>
-      <w:proofErr w:type="spellStart"/>
-      <w:r>
-        <w:rPr>
-          <w:rFonts w:ascii="Verdana" w:eastAsia="Times New Roman" w:hAnsi="Verdana" w:cs="Times New Roman"/>
-          <w:kern w:val="0"/>
-          <w:lang w:val="en-GB" w:eastAsia="de-DE"/>
-          <w14:ligatures w14:val="none"/>
-        </w:rPr>
-        <w:t>képzi</w:t>
-      </w:r>
-      <w:proofErr w:type="spellEnd"/>
-      <w:r>
-        <w:rPr>
-          <w:rFonts w:ascii="Verdana" w:eastAsia="Times New Roman" w:hAnsi="Verdana" w:cs="Times New Roman"/>
-          <w:kern w:val="0"/>
-          <w:lang w:val="en-GB" w:eastAsia="de-DE"/>
-          <w14:ligatures w14:val="none"/>
-        </w:rPr>
-        <w:t xml:space="preserve"> le</w:t>
-      </w:r>
+        <w:t xml:space="preserve"> (</w:t>
+      </w:r>
+      <w:r>
+        <w:rPr>
+          <w:rFonts w:ascii="Verdana" w:eastAsia="Times New Roman" w:hAnsi="Verdana" w:cs="Times New Roman"/>
+          <w:kern w:val="0"/>
+          <w:lang w:val="en-GB" w:eastAsia="de-DE"/>
+          <w14:ligatures w14:val="none"/>
+        </w:rPr>
+        <w:t>loss</w:t>
+      </w:r>
+      <w:r>
+        <w:rPr>
+          <w:rFonts w:ascii="Verdana" w:eastAsia="Times New Roman" w:hAnsi="Verdana" w:cs="Times New Roman"/>
+          <w:kern w:val="0"/>
+          <w:lang w:val="en-GB" w:eastAsia="de-DE"/>
+          <w14:ligatures w14:val="none"/>
+        </w:rPr>
+        <w:t>, draw, win</w:t>
+      </w:r>
+      <w:r>
+        <w:rPr>
+          <w:rFonts w:ascii="Verdana" w:eastAsia="Times New Roman" w:hAnsi="Verdana" w:cs="Times New Roman"/>
+          <w:kern w:val="0"/>
+          <w:lang w:val="en-GB" w:eastAsia="de-DE"/>
+          <w14:ligatures w14:val="none"/>
+        </w:rPr>
+        <w:t xml:space="preserve">) a </w:t>
+      </w:r>
+      <w:r>
+        <w:rPr>
+          <w:rFonts w:ascii="Verdana" w:eastAsia="Times New Roman" w:hAnsi="Verdana" w:cs="Times New Roman"/>
+          <w:kern w:val="0"/>
+          <w:lang w:val="en-GB" w:eastAsia="de-DE"/>
+          <w14:ligatures w14:val="none"/>
+        </w:rPr>
+        <w:t xml:space="preserve">0, 1, 2 </w:t>
+      </w:r>
+      <w:proofErr w:type="spellStart"/>
+      <w:r>
+        <w:rPr>
+          <w:rFonts w:ascii="Verdana" w:eastAsia="Times New Roman" w:hAnsi="Verdana" w:cs="Times New Roman"/>
+          <w:kern w:val="0"/>
+          <w:lang w:val="en-GB" w:eastAsia="de-DE"/>
+          <w14:ligatures w14:val="none"/>
+        </w:rPr>
+        <w:t>számokra</w:t>
+      </w:r>
+      <w:proofErr w:type="spellEnd"/>
+      <w:r>
+        <w:rPr>
+          <w:rFonts w:ascii="Verdana" w:eastAsia="Times New Roman" w:hAnsi="Verdana" w:cs="Times New Roman"/>
+          <w:kern w:val="0"/>
+          <w:lang w:val="en-GB" w:eastAsia="de-DE"/>
+          <w14:ligatures w14:val="none"/>
+        </w:rPr>
+        <w:t xml:space="preserve"> </w:t>
+      </w:r>
+      <w:proofErr w:type="spellStart"/>
+      <w:r>
+        <w:rPr>
+          <w:rFonts w:ascii="Verdana" w:eastAsia="Times New Roman" w:hAnsi="Verdana" w:cs="Times New Roman"/>
+          <w:kern w:val="0"/>
+          <w:lang w:val="en-GB" w:eastAsia="de-DE"/>
+          <w14:ligatures w14:val="none"/>
+        </w:rPr>
+        <w:t>cseréli</w:t>
+      </w:r>
+      <w:proofErr w:type="spellEnd"/>
       <w:r>
         <w:rPr>
           <w:rFonts w:ascii="Verdana" w:eastAsia="Times New Roman" w:hAnsi="Verdana" w:cs="Times New Roman"/>

</xml_diff>